<commit_message>
Auto Deploy of war to Tomcat
</commit_message>
<xml_diff>
--- a/README.docx
+++ b/README.docx
@@ -3,219 +3,569 @@
 <w:document xmlns:wpc="http://schemas.microsoft.com/office/word/2010/wordprocessingCanvas" xmlns:cx="http://schemas.microsoft.com/office/drawing/2014/chartex" xmlns:cx1="http://schemas.microsoft.com/office/drawing/2015/9/8/chartex" xmlns:cx2="http://schemas.microsoft.com/office/drawing/2015/10/21/chartex" xmlns:cx3="http://schemas.microsoft.com/office/drawing/2016/5/9/chartex" xmlns:cx4="http://schemas.microsoft.com/office/drawing/2016/5/10/chartex" xmlns:cx5="http://schemas.microsoft.com/office/drawing/2016/5/11/chartex" xmlns:cx6="http://schemas.microsoft.com/office/drawing/2016/5/12/chartex" xmlns:cx7="http://schemas.microsoft.com/office/drawing/2016/5/13/chartex" xmlns:cx8="http://schemas.microsoft.com/office/drawing/2016/5/14/chartex" xmlns:mc="http://schemas.openxmlformats.org/markup-compatibility/2006" xmlns:aink="http://schemas.microsoft.com/office/drawing/2016/ink" xmlns:am3d="http://schemas.microsoft.com/office/drawing/2017/model3d" xmlns:o="urn:schemas-microsoft-com:office:office" xmlns:oel="http://schemas.microsoft.com/office/2019/extlst" xmlns:r="http://schemas.openxmlformats.org/officeDocument/2006/relationships" xmlns:m="http://schemas.openxmlformats.org/officeDocument/2006/math" xmlns:v="urn:schemas-microsoft-com:vml" xmlns:wp14="http://schemas.microsoft.com/office/word/2010/wordprocessingDrawing" xmlns:wp="http://schemas.openxmlformats.org/drawingml/2006/wordprocessingDrawing" xmlns:w10="urn:schemas-microsoft-com:office:word" xmlns:w="http://schemas.openxmlformats.org/wordprocessingml/2006/main" xmlns:w14="http://schemas.microsoft.com/office/word/2010/wordml" xmlns:w15="http://schemas.microsoft.com/office/word/2012/wordml" xmlns:w16cex="http://schemas.microsoft.com/office/word/2018/wordml/cex" xmlns:w16cid="http://schemas.microsoft.com/office/word/2016/wordml/cid" xmlns:w16="http://schemas.microsoft.com/office/word/2018/wordml" xmlns:w16sdtdh="http://schemas.microsoft.com/office/word/2020/wordml/sdtdatahash" xmlns:w16se="http://schemas.microsoft.com/office/word/2015/wordml/symex" xmlns:wpg="http://schemas.microsoft.com/office/word/2010/wordprocessingGroup" xmlns:wpi="http://schemas.microsoft.com/office/word/2010/wordprocessingInk" xmlns:wne="http://schemas.microsoft.com/office/word/2006/wordml" xmlns:wps="http://schemas.microsoft.com/office/word/2010/wordprocessingShape" mc:Ignorable="w14 w15 w16se w16cid w16 w16cex w16sdtdh wp14">
   <w:body>
     <w:p>
-      <w:r>
+      <w:pPr>
+        <w:rPr>
+          <w:b/>
+          <w:bCs/>
+          <w:sz w:val="24"/>
+          <w:szCs w:val="24"/>
+        </w:rPr>
+      </w:pPr>
+      <w:r>
+        <w:rPr>
+          <w:b/>
+          <w:bCs/>
+          <w:sz w:val="24"/>
+          <w:szCs w:val="24"/>
+        </w:rPr>
         <w:t># Introduction</w:t>
       </w:r>
     </w:p>
     <w:p>
-      <w:r>
+      <w:pPr>
+        <w:rPr>
+          <w:sz w:val="24"/>
+          <w:szCs w:val="24"/>
+        </w:rPr>
+      </w:pPr>
+      <w:r>
+        <w:rPr>
+          <w:sz w:val="24"/>
+          <w:szCs w:val="24"/>
+        </w:rPr>
         <w:t xml:space="preserve">Maven Web Project - This project is to find Pearson correlation coefficient of FXUSDCAD and CORRA rates </w:t>
       </w:r>
       <w:r>
+        <w:rPr>
+          <w:sz w:val="24"/>
+          <w:szCs w:val="24"/>
+        </w:rPr>
         <w:t>published</w:t>
       </w:r>
       <w:r>
-        <w:t xml:space="preserve"> by BankofCanada</w:t>
-      </w:r>
-    </w:p>
-    <w:p/>
-    <w:p>
-      <w:r>
+        <w:rPr>
+          <w:sz w:val="24"/>
+          <w:szCs w:val="24"/>
+        </w:rPr>
+        <w:t xml:space="preserve"> by </w:t>
+      </w:r>
+      <w:proofErr w:type="spellStart"/>
+      <w:r>
+        <w:rPr>
+          <w:sz w:val="24"/>
+          <w:szCs w:val="24"/>
+        </w:rPr>
+        <w:t>BankofCanada</w:t>
+      </w:r>
+      <w:proofErr w:type="spellEnd"/>
+    </w:p>
+    <w:p>
+      <w:pPr>
+        <w:rPr>
+          <w:sz w:val="24"/>
+          <w:szCs w:val="24"/>
+        </w:rPr>
+      </w:pPr>
+    </w:p>
+    <w:p>
+      <w:pPr>
+        <w:rPr>
+          <w:b/>
+          <w:bCs/>
+          <w:sz w:val="24"/>
+          <w:szCs w:val="24"/>
+        </w:rPr>
+      </w:pPr>
+      <w:r>
+        <w:rPr>
+          <w:b/>
+          <w:bCs/>
+          <w:sz w:val="24"/>
+          <w:szCs w:val="24"/>
+        </w:rPr>
         <w:t>#Technologies Used</w:t>
       </w:r>
     </w:p>
     <w:p>
-      <w:r>
+      <w:pPr>
+        <w:rPr>
+          <w:sz w:val="24"/>
+          <w:szCs w:val="24"/>
+        </w:rPr>
+      </w:pPr>
+      <w:r>
+        <w:rPr>
+          <w:sz w:val="24"/>
+          <w:szCs w:val="24"/>
+        </w:rPr>
         <w:t xml:space="preserve">- Java Servlets (To host web applications on web </w:t>
       </w:r>
       <w:r>
+        <w:rPr>
+          <w:sz w:val="24"/>
+          <w:szCs w:val="24"/>
+        </w:rPr>
         <w:t>servers)</w:t>
       </w:r>
     </w:p>
     <w:p>
-      <w:r>
+      <w:pPr>
+        <w:rPr>
+          <w:sz w:val="24"/>
+          <w:szCs w:val="24"/>
+        </w:rPr>
+      </w:pPr>
+      <w:r>
+        <w:rPr>
+          <w:sz w:val="24"/>
+          <w:szCs w:val="24"/>
+        </w:rPr>
         <w:t>- JSP (To display content in browser)</w:t>
       </w:r>
     </w:p>
     <w:p>
-      <w:r>
-        <w:t>-TomCat (WebServer)</w:t>
-      </w:r>
-    </w:p>
-    <w:p>
-      <w:r>
-        <w:t>- RestAPI (To extract data from BankofCanada Valet)</w:t>
-      </w:r>
-    </w:p>
-    <w:p>
-      <w:r>
+      <w:pPr>
+        <w:rPr>
+          <w:sz w:val="24"/>
+          <w:szCs w:val="24"/>
+        </w:rPr>
+      </w:pPr>
+      <w:r>
+        <w:rPr>
+          <w:sz w:val="24"/>
+          <w:szCs w:val="24"/>
+        </w:rPr>
+        <w:t>-</w:t>
+      </w:r>
+      <w:proofErr w:type="spellStart"/>
+      <w:r>
+        <w:rPr>
+          <w:sz w:val="24"/>
+          <w:szCs w:val="24"/>
+        </w:rPr>
+        <w:t>TomCat</w:t>
+      </w:r>
+      <w:proofErr w:type="spellEnd"/>
+      <w:r>
+        <w:rPr>
+          <w:sz w:val="24"/>
+          <w:szCs w:val="24"/>
+        </w:rPr>
+        <w:t xml:space="preserve"> (</w:t>
+      </w:r>
+      <w:proofErr w:type="spellStart"/>
+      <w:r>
+        <w:rPr>
+          <w:sz w:val="24"/>
+          <w:szCs w:val="24"/>
+        </w:rPr>
+        <w:t>WebServer</w:t>
+      </w:r>
+      <w:proofErr w:type="spellEnd"/>
+      <w:r>
+        <w:rPr>
+          <w:sz w:val="24"/>
+          <w:szCs w:val="24"/>
+        </w:rPr>
+        <w:t>)</w:t>
+      </w:r>
+    </w:p>
+    <w:p>
+      <w:pPr>
+        <w:rPr>
+          <w:sz w:val="24"/>
+          <w:szCs w:val="24"/>
+        </w:rPr>
+      </w:pPr>
+      <w:r>
+        <w:rPr>
+          <w:sz w:val="24"/>
+          <w:szCs w:val="24"/>
+        </w:rPr>
+        <w:t xml:space="preserve">- </w:t>
+      </w:r>
+      <w:proofErr w:type="spellStart"/>
+      <w:r>
+        <w:rPr>
+          <w:sz w:val="24"/>
+          <w:szCs w:val="24"/>
+        </w:rPr>
+        <w:t>RestAPI</w:t>
+      </w:r>
+      <w:proofErr w:type="spellEnd"/>
+      <w:r>
+        <w:rPr>
+          <w:sz w:val="24"/>
+          <w:szCs w:val="24"/>
+        </w:rPr>
+        <w:t xml:space="preserve"> (To extract data from </w:t>
+      </w:r>
+      <w:proofErr w:type="spellStart"/>
+      <w:r>
+        <w:rPr>
+          <w:sz w:val="24"/>
+          <w:szCs w:val="24"/>
+        </w:rPr>
+        <w:t>BankofCanada</w:t>
+      </w:r>
+      <w:proofErr w:type="spellEnd"/>
+      <w:r>
+        <w:rPr>
+          <w:sz w:val="24"/>
+          <w:szCs w:val="24"/>
+        </w:rPr>
+        <w:t xml:space="preserve"> Valet)</w:t>
+      </w:r>
+    </w:p>
+    <w:p>
+      <w:pPr>
+        <w:rPr>
+          <w:sz w:val="24"/>
+          <w:szCs w:val="24"/>
+        </w:rPr>
+      </w:pPr>
+      <w:r>
+        <w:rPr>
+          <w:sz w:val="24"/>
+          <w:szCs w:val="24"/>
+        </w:rPr>
         <w:t>- Maven (TO Manage dependencies and building project)</w:t>
       </w:r>
     </w:p>
-    <w:p/>
-    <w:p>
-      <w:r>
+    <w:p>
+      <w:pPr>
+        <w:rPr>
+          <w:sz w:val="24"/>
+          <w:szCs w:val="24"/>
+        </w:rPr>
+      </w:pPr>
+    </w:p>
+    <w:p>
+      <w:pPr>
+        <w:rPr>
+          <w:b/>
+          <w:bCs/>
+          <w:sz w:val="24"/>
+          <w:szCs w:val="24"/>
+        </w:rPr>
+      </w:pPr>
+      <w:r>
+        <w:rPr>
+          <w:b/>
+          <w:bCs/>
+          <w:sz w:val="24"/>
+          <w:szCs w:val="24"/>
+        </w:rPr>
         <w:t>#Pre-Requisties</w:t>
       </w:r>
     </w:p>
-    <w:p/>
-    <w:p>
-      <w:r>
-        <w:t>1. J</w:t>
-      </w:r>
-      <w:r>
+    <w:p>
+      <w:pPr>
+        <w:rPr>
+          <w:sz w:val="24"/>
+          <w:szCs w:val="24"/>
+        </w:rPr>
+      </w:pPr>
+    </w:p>
+    <w:p>
+      <w:pPr>
+        <w:rPr>
+          <w:sz w:val="24"/>
+          <w:szCs w:val="24"/>
+        </w:rPr>
+      </w:pPr>
+      <w:r>
+        <w:rPr>
+          <w:sz w:val="24"/>
+          <w:szCs w:val="24"/>
+        </w:rPr>
+        <w:t xml:space="preserve">1. </w:t>
+      </w:r>
+      <w:proofErr w:type="spellStart"/>
+      <w:r>
+        <w:rPr>
+          <w:sz w:val="24"/>
+          <w:szCs w:val="24"/>
+        </w:rPr>
+        <w:t>J</w:t>
+      </w:r>
+      <w:r>
+        <w:rPr>
+          <w:sz w:val="24"/>
+          <w:szCs w:val="24"/>
+        </w:rPr>
         <w:t>dk</w:t>
       </w:r>
-      <w:r>
+      <w:proofErr w:type="spellEnd"/>
+      <w:r>
+        <w:rPr>
+          <w:sz w:val="24"/>
+          <w:szCs w:val="24"/>
+        </w:rPr>
         <w:t xml:space="preserve"> 1.8</w:t>
       </w:r>
     </w:p>
-    <w:p/>
-    <w:p>
-      <w:r>
+    <w:p>
+      <w:pPr>
+        <w:rPr>
+          <w:sz w:val="24"/>
+          <w:szCs w:val="24"/>
+        </w:rPr>
+      </w:pPr>
+    </w:p>
+    <w:p>
+      <w:pPr>
+        <w:rPr>
+          <w:sz w:val="24"/>
+          <w:szCs w:val="24"/>
+        </w:rPr>
+      </w:pPr>
+      <w:r>
+        <w:rPr>
+          <w:sz w:val="24"/>
+          <w:szCs w:val="24"/>
+        </w:rPr>
         <w:t xml:space="preserve">2. Tomcat 9 (Placed in </w:t>
       </w:r>
       <w:r>
+        <w:rPr>
+          <w:sz w:val="24"/>
+          <w:szCs w:val="24"/>
+        </w:rPr>
         <w:t>project directory</w:t>
       </w:r>
       <w:r>
+        <w:rPr>
+          <w:sz w:val="24"/>
+          <w:szCs w:val="24"/>
+        </w:rPr>
         <w:t xml:space="preserve"> of project for easy of use) </w:t>
       </w:r>
     </w:p>
-    <w:p/>
-    <w:p>
-      <w:r>
+    <w:p>
+      <w:pPr>
+        <w:rPr>
+          <w:sz w:val="24"/>
+          <w:szCs w:val="24"/>
+        </w:rPr>
+      </w:pPr>
+    </w:p>
+    <w:p>
+      <w:pPr>
+        <w:rPr>
+          <w:sz w:val="24"/>
+          <w:szCs w:val="24"/>
+        </w:rPr>
+      </w:pPr>
+      <w:r>
+        <w:rPr>
+          <w:sz w:val="24"/>
+          <w:szCs w:val="24"/>
+        </w:rPr>
         <w:t xml:space="preserve">3. Maven 3.8.6 (Placed in parent </w:t>
       </w:r>
       <w:r>
+        <w:rPr>
+          <w:sz w:val="24"/>
+          <w:szCs w:val="24"/>
+        </w:rPr>
         <w:t>directory</w:t>
       </w:r>
       <w:r>
+        <w:rPr>
+          <w:sz w:val="24"/>
+          <w:szCs w:val="24"/>
+        </w:rPr>
         <w:t xml:space="preserve"> of project for easy of use) </w:t>
       </w:r>
     </w:p>
-    <w:p/>
-    <w:p/>
-    <w:p>
-      <w:r>
+    <w:p>
+      <w:pPr>
+        <w:rPr>
+          <w:sz w:val="24"/>
+          <w:szCs w:val="24"/>
+        </w:rPr>
+      </w:pPr>
+    </w:p>
+    <w:p>
+      <w:pPr>
+        <w:rPr>
+          <w:b/>
+          <w:bCs/>
+          <w:sz w:val="24"/>
+          <w:szCs w:val="24"/>
+        </w:rPr>
+      </w:pPr>
+    </w:p>
+    <w:p>
+      <w:pPr>
+        <w:rPr>
+          <w:b/>
+          <w:bCs/>
+          <w:sz w:val="24"/>
+          <w:szCs w:val="24"/>
+        </w:rPr>
+      </w:pPr>
+      <w:r>
+        <w:rPr>
+          <w:b/>
+          <w:bCs/>
+          <w:sz w:val="24"/>
+          <w:szCs w:val="24"/>
+        </w:rPr>
         <w:t>#Steps to run application</w:t>
       </w:r>
     </w:p>
-    <w:p/>
-    <w:p>
-      <w:r>
+    <w:p>
+      <w:pPr>
+        <w:rPr>
+          <w:sz w:val="24"/>
+          <w:szCs w:val="24"/>
+        </w:rPr>
+      </w:pPr>
+    </w:p>
+    <w:p>
+      <w:pPr>
+        <w:rPr>
+          <w:sz w:val="24"/>
+          <w:szCs w:val="24"/>
+        </w:rPr>
+      </w:pPr>
+      <w:r>
+        <w:rPr>
+          <w:sz w:val="24"/>
+          <w:szCs w:val="24"/>
+        </w:rPr>
         <w:t>1. mvnInstall.bat (</w:t>
       </w:r>
       <w:r>
+        <w:rPr>
+          <w:sz w:val="24"/>
+          <w:szCs w:val="24"/>
+        </w:rPr>
         <w:t xml:space="preserve">Maven </w:t>
       </w:r>
       <w:r>
+        <w:rPr>
+          <w:sz w:val="24"/>
+          <w:szCs w:val="24"/>
+        </w:rPr>
         <w:t>Clean Install to create war file)</w:t>
       </w:r>
     </w:p>
-    <w:p/>
-    <w:p>
-      <w:r>
+    <w:p>
+      <w:pPr>
+        <w:rPr>
+          <w:sz w:val="24"/>
+          <w:szCs w:val="24"/>
+        </w:rPr>
+      </w:pPr>
+    </w:p>
+    <w:p>
+      <w:pPr>
+        <w:rPr>
+          <w:sz w:val="24"/>
+          <w:szCs w:val="24"/>
+        </w:rPr>
+      </w:pPr>
+      <w:r>
+        <w:rPr>
+          <w:sz w:val="24"/>
+          <w:szCs w:val="24"/>
+        </w:rPr>
         <w:t>2. startServer.bat (To Start Tomcat Server)</w:t>
       </w:r>
     </w:p>
-    <w:p/>
-    <w:p>
-      <w:r>
-        <w:t>3. runTomcatManager.bat</w:t>
-      </w:r>
-    </w:p>
-    <w:p>
-      <w:r>
-        <w:t xml:space="preserve">Opens </w:t>
-      </w:r>
-      <w:hyperlink r:id="rId4" w:history="1">
-        <w:r>
-          <w:rPr>
-            <w:rStyle w:val="Hyperlink"/>
-          </w:rPr>
-          <w:t>http://localhost:8080/manager/html</w:t>
-        </w:r>
-      </w:hyperlink>
-      <w:r>
-        <w:t xml:space="preserve"> in browser</w:t>
-      </w:r>
-    </w:p>
-    <w:p>
-      <w:r>
-        <w:t>username = admin, password = admin</w:t>
-      </w:r>
-    </w:p>
-    <w:p>
-      <w:r>
-        <w:rPr>
-          <w:noProof/>
-        </w:rPr>
-        <w:lastRenderedPageBreak/>
-        <w:drawing>
-          <wp:inline distT="0" distB="0" distL="0" distR="0" wp14:anchorId="153B9AEA" wp14:editId="6289C125">
-            <wp:extent cx="5943600" cy="529590"/>
-            <wp:effectExtent l="0" t="0" r="0" b="3810"/>
-            <wp:docPr id="1" name="Picture 1"/>
-            <wp:cNvGraphicFramePr>
-              <a:graphicFrameLocks xmlns:a="http://schemas.openxmlformats.org/drawingml/2006/main" noChangeAspect="1"/>
-            </wp:cNvGraphicFramePr>
-            <a:graphic xmlns:a="http://schemas.openxmlformats.org/drawingml/2006/main">
-              <a:graphicData uri="http://schemas.openxmlformats.org/drawingml/2006/picture">
-                <pic:pic xmlns:pic="http://schemas.openxmlformats.org/drawingml/2006/picture">
-                  <pic:nvPicPr>
-                    <pic:cNvPr id="1" name=""/>
-                    <pic:cNvPicPr/>
-                  </pic:nvPicPr>
-                  <pic:blipFill>
-                    <a:blip r:embed="rId5"/>
-                    <a:stretch>
-                      <a:fillRect/>
-                    </a:stretch>
-                  </pic:blipFill>
-                  <pic:spPr>
-                    <a:xfrm>
-                      <a:off x="0" y="0"/>
-                      <a:ext cx="5943600" cy="529590"/>
-                    </a:xfrm>
-                    <a:prstGeom prst="rect">
-                      <a:avLst/>
-                    </a:prstGeom>
-                  </pic:spPr>
-                </pic:pic>
-              </a:graphicData>
-            </a:graphic>
-          </wp:inline>
-        </w:drawing>
-      </w:r>
-    </w:p>
-    <w:p/>
-    <w:p>
-      <w:r>
-        <w:t xml:space="preserve">Click Choose File -&gt; select the MavenWebProject.war in target folder of the project </w:t>
-      </w:r>
-    </w:p>
-    <w:p>
-      <w:r>
-        <w:t>Click Deploy</w:t>
-      </w:r>
-    </w:p>
-    <w:p/>
-    <w:p>
-      <w:r>
-        <w:t xml:space="preserve">4. </w:t>
-      </w:r>
-      <w:r>
+    <w:p>
+      <w:pPr>
+        <w:rPr>
+          <w:sz w:val="24"/>
+          <w:szCs w:val="24"/>
+        </w:rPr>
+      </w:pPr>
+    </w:p>
+    <w:p>
+      <w:pPr>
+        <w:rPr>
+          <w:sz w:val="24"/>
+          <w:szCs w:val="24"/>
+        </w:rPr>
+      </w:pPr>
+    </w:p>
+    <w:p>
+      <w:pPr>
+        <w:rPr>
+          <w:sz w:val="24"/>
+          <w:szCs w:val="24"/>
+        </w:rPr>
+      </w:pPr>
+    </w:p>
+    <w:p>
+      <w:pPr>
+        <w:rPr>
+          <w:sz w:val="24"/>
+          <w:szCs w:val="24"/>
+        </w:rPr>
+      </w:pPr>
+      <w:r>
+        <w:rPr>
+          <w:sz w:val="24"/>
+          <w:szCs w:val="24"/>
+        </w:rPr>
+        <w:t>3</w:t>
+      </w:r>
+      <w:r>
+        <w:rPr>
+          <w:sz w:val="24"/>
+          <w:szCs w:val="24"/>
+        </w:rPr>
+        <w:t xml:space="preserve">. </w:t>
+      </w:r>
+      <w:proofErr w:type="spellStart"/>
+      <w:r>
+        <w:rPr>
+          <w:sz w:val="24"/>
+          <w:szCs w:val="24"/>
+        </w:rPr>
         <w:t>openInput.jsp</w:t>
       </w:r>
-      <w:r>
+      <w:proofErr w:type="spellEnd"/>
+      <w:r>
+        <w:rPr>
+          <w:sz w:val="24"/>
+          <w:szCs w:val="24"/>
+        </w:rPr>
         <w:t xml:space="preserve"> (To give inputs)</w:t>
       </w:r>
     </w:p>
-    <w:p/>
-    <w:p>
-      <w:r>
-        <w:t>5. stopService.bat (To shutdown the server once the application is executed)</w:t>
+    <w:p>
+      <w:pPr>
+        <w:rPr>
+          <w:sz w:val="24"/>
+          <w:szCs w:val="24"/>
+        </w:rPr>
+      </w:pPr>
+    </w:p>
+    <w:p>
+      <w:pPr>
+        <w:rPr>
+          <w:sz w:val="24"/>
+          <w:szCs w:val="24"/>
+        </w:rPr>
+      </w:pPr>
+      <w:r>
+        <w:rPr>
+          <w:sz w:val="24"/>
+          <w:szCs w:val="24"/>
+        </w:rPr>
+        <w:t>4</w:t>
+      </w:r>
+      <w:r>
+        <w:rPr>
+          <w:sz w:val="24"/>
+          <w:szCs w:val="24"/>
+        </w:rPr>
+        <w:t>. stopService.bat (To shutdown the server once the application is executed)</w:t>
       </w:r>
     </w:p>
     <w:sectPr>

</xml_diff>